<commit_message>
report exemple added & reviev for presentation
</commit_message>
<xml_diff>
--- a/Диплом/Реферат.docx
+++ b/Диплом/Реферат.docx
@@ -80,7 +80,7 @@
         <w:rPr>
           <w:lang w:val="ru-RU"/>
         </w:rPr>
-        <w:t>37</w:t>
+        <w:t>39</w:t>
       </w:r>
       <w:r>
         <w:rPr>
@@ -129,8 +129,6 @@
       <w:r>
         <w:t>джерел.</w:t>
       </w:r>
-      <w:bookmarkStart w:id="0" w:name="_GoBack"/>
-      <w:bookmarkEnd w:id="0"/>
     </w:p>
     <w:p>
       <w:pPr>
@@ -480,7 +478,12 @@
         <w:t>ages</w:t>
       </w:r>
       <w:r>
-        <w:t xml:space="preserve">., 37 </w:t>
+        <w:t>., 39</w:t>
+      </w:r>
+      <w:bookmarkStart w:id="0" w:name="_GoBack"/>
+      <w:bookmarkEnd w:id="0"/>
+      <w:r>
+        <w:t xml:space="preserve"> </w:t>
       </w:r>
       <w:proofErr w:type="spellStart"/>
       <w:r>
@@ -2195,6 +2198,7 @@
   <w:style w:type="character" w:default="1" w:styleId="a0">
     <w:name w:val="Default Paragraph Font"/>
     <w:uiPriority w:val="1"/>
+    <w:semiHidden/>
     <w:unhideWhenUsed/>
   </w:style>
   <w:style w:type="table" w:default="1" w:styleId="a1">

</xml_diff>